<commit_message>
Alteração de tabelas e atributos
</commit_message>
<xml_diff>
--- a/Relatório de Atributos do Projeto Integrador - GRUPO 1.docx
+++ b/Relatório de Atributos do Projeto Integrador - GRUPO 1.docx
@@ -62,9 +62,130 @@
           <w:sz w:val="28"/>
           <w:szCs w:val="28"/>
         </w:rPr>
-        <w:t>t</w:t>
-      </w:r>
-      <w:r>
+        <w:t>empresa</w:t>
+      </w:r>
+    </w:p>
+    <w:p>
+      <w:pPr>
+        <w:rPr>
+          <w:rFonts w:ascii="Arial" w:hAnsi="Arial" w:cs="Arial"/>
+          <w:sz w:val="24"/>
+          <w:szCs w:val="24"/>
+        </w:rPr>
+      </w:pPr>
+      <w:r>
+        <w:rPr>
+          <w:rFonts w:ascii="Arial" w:hAnsi="Arial" w:cs="Arial"/>
+          <w:b/>
+          <w:bCs/>
+          <w:sz w:val="24"/>
+          <w:szCs w:val="24"/>
+        </w:rPr>
+        <w:t xml:space="preserve">Id = </w:t>
+      </w:r>
+      <w:r>
+        <w:rPr>
+          <w:rFonts w:ascii="Arial" w:hAnsi="Arial" w:cs="Arial"/>
+          <w:sz w:val="24"/>
+          <w:szCs w:val="24"/>
+        </w:rPr>
+        <w:t>Identificador da tabela</w:t>
+      </w:r>
+      <w:r>
+        <w:rPr>
+          <w:rFonts w:ascii="Arial" w:hAnsi="Arial" w:cs="Arial"/>
+          <w:sz w:val="24"/>
+          <w:szCs w:val="24"/>
+        </w:rPr>
+        <w:t xml:space="preserve"> tema</w:t>
+      </w:r>
+      <w:r>
+        <w:rPr>
+          <w:rFonts w:ascii="Arial" w:hAnsi="Arial" w:cs="Arial"/>
+          <w:sz w:val="24"/>
+          <w:szCs w:val="24"/>
+        </w:rPr>
+        <w:t xml:space="preserve"> (Primary Key)</w:t>
+      </w:r>
+    </w:p>
+    <w:p>
+      <w:pPr>
+        <w:rPr>
+          <w:rFonts w:ascii="Arial" w:hAnsi="Arial" w:cs="Arial"/>
+          <w:sz w:val="24"/>
+          <w:szCs w:val="24"/>
+        </w:rPr>
+      </w:pPr>
+      <w:r>
+        <w:rPr>
+          <w:rFonts w:ascii="Arial" w:hAnsi="Arial" w:cs="Arial"/>
+          <w:b/>
+          <w:bCs/>
+          <w:sz w:val="24"/>
+          <w:szCs w:val="24"/>
+        </w:rPr>
+        <w:t>nome</w:t>
+      </w:r>
+      <w:r>
+        <w:rPr>
+          <w:rFonts w:ascii="Arial" w:hAnsi="Arial" w:cs="Arial"/>
+          <w:b/>
+          <w:bCs/>
+          <w:sz w:val="24"/>
+          <w:szCs w:val="24"/>
+        </w:rPr>
+        <w:t xml:space="preserve"> =</w:t>
+      </w:r>
+      <w:r>
+        <w:rPr>
+          <w:rFonts w:ascii="Arial" w:hAnsi="Arial" w:cs="Arial"/>
+          <w:b/>
+          <w:bCs/>
+          <w:sz w:val="24"/>
+          <w:szCs w:val="24"/>
+        </w:rPr>
+        <w:t xml:space="preserve"> </w:t>
+      </w:r>
+      <w:r>
+        <w:rPr>
+          <w:rFonts w:ascii="Arial" w:hAnsi="Arial" w:cs="Arial"/>
+          <w:sz w:val="24"/>
+          <w:szCs w:val="24"/>
+        </w:rPr>
+        <w:t xml:space="preserve">Nomes </w:t>
+      </w:r>
+      <w:r>
+        <w:rPr>
+          <w:rFonts w:ascii="Arial" w:hAnsi="Arial" w:cs="Arial"/>
+          <w:sz w:val="24"/>
+          <w:szCs w:val="24"/>
+        </w:rPr>
+        <w:t xml:space="preserve">das empresas mencionadas nas avaliações </w:t>
+      </w:r>
+      <w:proofErr w:type="gramStart"/>
+      <w:r>
+        <w:rPr>
+          <w:rFonts w:ascii="Arial" w:hAnsi="Arial" w:cs="Arial"/>
+          <w:sz w:val="24"/>
+          <w:szCs w:val="24"/>
+        </w:rPr>
+        <w:t>dos usuário</w:t>
+      </w:r>
+      <w:proofErr w:type="gramEnd"/>
+    </w:p>
+    <w:p>
+      <w:pPr>
+        <w:rPr>
+          <w:rFonts w:ascii="Arial" w:hAnsi="Arial" w:cs="Arial"/>
+          <w:b/>
+          <w:bCs/>
+          <w:sz w:val="24"/>
+          <w:szCs w:val="24"/>
+        </w:rPr>
+      </w:pPr>
+    </w:p>
+    <w:p>
+      <w:pPr>
         <w:rPr>
           <w:rFonts w:ascii="Arial" w:hAnsi="Arial" w:cs="Arial"/>
           <w:b/>
@@ -72,147 +193,8 @@
           <w:sz w:val="28"/>
           <w:szCs w:val="28"/>
         </w:rPr>
-        <w:t>ema</w:t>
-      </w:r>
-    </w:p>
-    <w:p>
-      <w:pPr>
-        <w:rPr>
-          <w:rFonts w:ascii="Arial" w:hAnsi="Arial" w:cs="Arial"/>
-          <w:sz w:val="24"/>
-          <w:szCs w:val="24"/>
-        </w:rPr>
-      </w:pPr>
-      <w:r>
-        <w:rPr>
-          <w:rFonts w:ascii="Arial" w:hAnsi="Arial" w:cs="Arial"/>
-          <w:b/>
-          <w:bCs/>
-          <w:sz w:val="24"/>
-          <w:szCs w:val="24"/>
-        </w:rPr>
-        <w:t xml:space="preserve">Id = </w:t>
-      </w:r>
-      <w:r>
-        <w:rPr>
-          <w:rFonts w:ascii="Arial" w:hAnsi="Arial" w:cs="Arial"/>
-          <w:sz w:val="24"/>
-          <w:szCs w:val="24"/>
-        </w:rPr>
-        <w:t>Identificador da tabela</w:t>
-      </w:r>
-      <w:r>
-        <w:rPr>
-          <w:rFonts w:ascii="Arial" w:hAnsi="Arial" w:cs="Arial"/>
-          <w:sz w:val="24"/>
-          <w:szCs w:val="24"/>
-        </w:rPr>
-        <w:t xml:space="preserve"> tema</w:t>
-      </w:r>
-      <w:r>
-        <w:rPr>
-          <w:rFonts w:ascii="Arial" w:hAnsi="Arial" w:cs="Arial"/>
-          <w:sz w:val="24"/>
-          <w:szCs w:val="24"/>
-        </w:rPr>
-        <w:t xml:space="preserve"> (Primary Key)</w:t>
-      </w:r>
-    </w:p>
-    <w:p>
-      <w:pPr>
-        <w:rPr>
-          <w:rFonts w:ascii="Arial" w:hAnsi="Arial" w:cs="Arial"/>
-          <w:sz w:val="24"/>
-          <w:szCs w:val="24"/>
-        </w:rPr>
-      </w:pPr>
-      <w:r>
-        <w:rPr>
-          <w:rFonts w:ascii="Arial" w:hAnsi="Arial" w:cs="Arial"/>
-          <w:b/>
-          <w:bCs/>
-          <w:sz w:val="24"/>
-          <w:szCs w:val="24"/>
-        </w:rPr>
-        <w:t>tipo =</w:t>
-      </w:r>
-      <w:r>
-        <w:rPr>
-          <w:rFonts w:ascii="Arial" w:hAnsi="Arial" w:cs="Arial"/>
-          <w:b/>
-          <w:bCs/>
-          <w:sz w:val="24"/>
-          <w:szCs w:val="24"/>
-        </w:rPr>
-        <w:t xml:space="preserve"> </w:t>
-      </w:r>
-      <w:r>
-        <w:rPr>
-          <w:rFonts w:ascii="Arial" w:hAnsi="Arial" w:cs="Arial"/>
-          <w:sz w:val="24"/>
-          <w:szCs w:val="24"/>
-        </w:rPr>
-        <w:t>Nomes dos temas das publicações</w:t>
-      </w:r>
-    </w:p>
-    <w:p>
-      <w:pPr>
-        <w:rPr>
-          <w:rFonts w:ascii="Arial" w:hAnsi="Arial" w:cs="Arial"/>
-          <w:sz w:val="24"/>
-          <w:szCs w:val="24"/>
-        </w:rPr>
-      </w:pPr>
-      <w:r>
-        <w:rPr>
-          <w:rFonts w:ascii="Arial" w:hAnsi="Arial" w:cs="Arial"/>
-          <w:b/>
-          <w:bCs/>
-          <w:sz w:val="24"/>
-          <w:szCs w:val="24"/>
-        </w:rPr>
-        <w:t>postagens =</w:t>
-      </w:r>
-      <w:r>
-        <w:rPr>
-          <w:rFonts w:ascii="Arial" w:hAnsi="Arial" w:cs="Arial"/>
-          <w:b/>
-          <w:bCs/>
-          <w:sz w:val="24"/>
-          <w:szCs w:val="24"/>
-        </w:rPr>
-        <w:t xml:space="preserve"> </w:t>
-      </w:r>
-      <w:r>
-        <w:rPr>
-          <w:rFonts w:ascii="Arial" w:hAnsi="Arial" w:cs="Arial"/>
-          <w:sz w:val="24"/>
-          <w:szCs w:val="24"/>
-        </w:rPr>
-        <w:t>Contador de publicações</w:t>
-      </w:r>
-      <w:r>
-        <w:rPr>
-          <w:rFonts w:ascii="Arial" w:hAnsi="Arial" w:cs="Arial"/>
-          <w:sz w:val="24"/>
-          <w:szCs w:val="24"/>
-        </w:rPr>
-        <w:t xml:space="preserve"> por tema escolhido</w:t>
-      </w:r>
-    </w:p>
-    <w:p>
-      <w:pPr>
-        <w:rPr>
-          <w:rFonts w:ascii="Arial" w:hAnsi="Arial" w:cs="Arial"/>
-          <w:b/>
-          <w:bCs/>
-          <w:sz w:val="24"/>
-          <w:szCs w:val="24"/>
-        </w:rPr>
-      </w:pPr>
-    </w:p>
-    <w:p>
-      <w:pPr>
+      </w:pPr>
+      <w:r>
         <w:rPr>
           <w:rFonts w:ascii="Arial" w:hAnsi="Arial" w:cs="Arial"/>
           <w:b/>
@@ -220,7 +202,9 @@
           <w:sz w:val="28"/>
           <w:szCs w:val="28"/>
         </w:rPr>
-      </w:pPr>
+        <w:t xml:space="preserve">Tabela </w:t>
+      </w:r>
+      <w:proofErr w:type="spellStart"/>
       <w:r>
         <w:rPr>
           <w:rFonts w:ascii="Arial" w:hAnsi="Arial" w:cs="Arial"/>
@@ -229,9 +213,228 @@
           <w:sz w:val="28"/>
           <w:szCs w:val="28"/>
         </w:rPr>
-        <w:t xml:space="preserve">Tabela </w:t>
-      </w:r>
-      <w:r>
+        <w:t>usuario</w:t>
+      </w:r>
+      <w:proofErr w:type="spellEnd"/>
+    </w:p>
+    <w:p>
+      <w:pPr>
+        <w:rPr>
+          <w:rFonts w:ascii="Arial" w:hAnsi="Arial" w:cs="Arial"/>
+          <w:sz w:val="24"/>
+          <w:szCs w:val="24"/>
+        </w:rPr>
+      </w:pPr>
+      <w:r>
+        <w:rPr>
+          <w:rFonts w:ascii="Arial" w:hAnsi="Arial" w:cs="Arial"/>
+          <w:b/>
+          <w:bCs/>
+          <w:sz w:val="24"/>
+          <w:szCs w:val="24"/>
+        </w:rPr>
+        <w:t>Id =</w:t>
+      </w:r>
+      <w:r>
+        <w:rPr>
+          <w:rFonts w:ascii="Arial" w:hAnsi="Arial" w:cs="Arial"/>
+          <w:b/>
+          <w:bCs/>
+          <w:sz w:val="24"/>
+          <w:szCs w:val="24"/>
+        </w:rPr>
+        <w:t xml:space="preserve"> </w:t>
+      </w:r>
+      <w:r>
+        <w:rPr>
+          <w:rFonts w:ascii="Arial" w:hAnsi="Arial" w:cs="Arial"/>
+          <w:sz w:val="24"/>
+          <w:szCs w:val="24"/>
+        </w:rPr>
+        <w:t>Identificador da tabela</w:t>
+      </w:r>
+      <w:r>
+        <w:rPr>
+          <w:rFonts w:ascii="Arial" w:hAnsi="Arial" w:cs="Arial"/>
+          <w:sz w:val="24"/>
+          <w:szCs w:val="24"/>
+        </w:rPr>
+        <w:t xml:space="preserve"> usuario</w:t>
+      </w:r>
+      <w:r>
+        <w:rPr>
+          <w:rFonts w:ascii="Arial" w:hAnsi="Arial" w:cs="Arial"/>
+          <w:sz w:val="24"/>
+          <w:szCs w:val="24"/>
+        </w:rPr>
+        <w:t xml:space="preserve"> (Primary Key)</w:t>
+      </w:r>
+    </w:p>
+    <w:p>
+      <w:pPr>
+        <w:rPr>
+          <w:rFonts w:ascii="Arial" w:hAnsi="Arial" w:cs="Arial"/>
+          <w:sz w:val="24"/>
+          <w:szCs w:val="24"/>
+        </w:rPr>
+      </w:pPr>
+      <w:proofErr w:type="spellStart"/>
+      <w:r>
+        <w:rPr>
+          <w:rFonts w:ascii="Arial" w:hAnsi="Arial" w:cs="Arial"/>
+          <w:b/>
+          <w:bCs/>
+          <w:sz w:val="24"/>
+          <w:szCs w:val="24"/>
+        </w:rPr>
+        <w:t>nome_completo</w:t>
+      </w:r>
+      <w:proofErr w:type="spellEnd"/>
+      <w:r>
+        <w:rPr>
+          <w:rFonts w:ascii="Arial" w:hAnsi="Arial" w:cs="Arial"/>
+          <w:b/>
+          <w:bCs/>
+          <w:sz w:val="24"/>
+          <w:szCs w:val="24"/>
+        </w:rPr>
+        <w:t xml:space="preserve"> = </w:t>
+      </w:r>
+      <w:r>
+        <w:rPr>
+          <w:rFonts w:ascii="Arial" w:hAnsi="Arial" w:cs="Arial"/>
+          <w:sz w:val="24"/>
+          <w:szCs w:val="24"/>
+        </w:rPr>
+        <w:t>nome do usuário</w:t>
+      </w:r>
+    </w:p>
+    <w:p>
+      <w:pPr>
+        <w:rPr>
+          <w:rFonts w:ascii="Arial" w:hAnsi="Arial" w:cs="Arial"/>
+          <w:sz w:val="24"/>
+          <w:szCs w:val="24"/>
+        </w:rPr>
+      </w:pPr>
+      <w:r>
+        <w:rPr>
+          <w:rFonts w:ascii="Arial" w:hAnsi="Arial" w:cs="Arial"/>
+          <w:b/>
+          <w:bCs/>
+          <w:sz w:val="24"/>
+          <w:szCs w:val="24"/>
+        </w:rPr>
+        <w:t xml:space="preserve">email = </w:t>
+      </w:r>
+      <w:r>
+        <w:rPr>
+          <w:rFonts w:ascii="Arial" w:hAnsi="Arial" w:cs="Arial"/>
+          <w:sz w:val="24"/>
+          <w:szCs w:val="24"/>
+        </w:rPr>
+        <w:t>email do usuário utilizado para identificação de login</w:t>
+      </w:r>
+    </w:p>
+    <w:p>
+      <w:pPr>
+        <w:rPr>
+          <w:rFonts w:ascii="Arial" w:hAnsi="Arial" w:cs="Arial"/>
+          <w:sz w:val="24"/>
+          <w:szCs w:val="24"/>
+        </w:rPr>
+      </w:pPr>
+      <w:r>
+        <w:rPr>
+          <w:rFonts w:ascii="Arial" w:hAnsi="Arial" w:cs="Arial"/>
+          <w:b/>
+          <w:bCs/>
+          <w:sz w:val="24"/>
+          <w:szCs w:val="24"/>
+        </w:rPr>
+        <w:t xml:space="preserve">senha = </w:t>
+      </w:r>
+      <w:r>
+        <w:rPr>
+          <w:rFonts w:ascii="Arial" w:hAnsi="Arial" w:cs="Arial"/>
+          <w:sz w:val="24"/>
+          <w:szCs w:val="24"/>
+        </w:rPr>
+        <w:t>Senha de acesso do usuário</w:t>
+      </w:r>
+    </w:p>
+    <w:p>
+      <w:pPr>
+        <w:rPr>
+          <w:rFonts w:ascii="Arial" w:hAnsi="Arial" w:cs="Arial"/>
+          <w:sz w:val="24"/>
+          <w:szCs w:val="24"/>
+        </w:rPr>
+      </w:pPr>
+      <w:proofErr w:type="spellStart"/>
+      <w:r>
+        <w:rPr>
+          <w:rFonts w:ascii="Arial" w:hAnsi="Arial" w:cs="Arial"/>
+          <w:b/>
+          <w:bCs/>
+          <w:sz w:val="24"/>
+          <w:szCs w:val="24"/>
+        </w:rPr>
+        <w:t>tipo</w:t>
+      </w:r>
+      <w:r>
+        <w:rPr>
+          <w:rFonts w:ascii="Arial" w:hAnsi="Arial" w:cs="Arial"/>
+          <w:b/>
+          <w:bCs/>
+          <w:sz w:val="24"/>
+          <w:szCs w:val="24"/>
+        </w:rPr>
+        <w:t>_deficiencia</w:t>
+      </w:r>
+      <w:proofErr w:type="spellEnd"/>
+      <w:r>
+        <w:rPr>
+          <w:rFonts w:ascii="Arial" w:hAnsi="Arial" w:cs="Arial"/>
+          <w:b/>
+          <w:bCs/>
+          <w:sz w:val="24"/>
+          <w:szCs w:val="24"/>
+        </w:rPr>
+        <w:t xml:space="preserve"> </w:t>
+      </w:r>
+      <w:r>
+        <w:rPr>
+          <w:rFonts w:ascii="Arial" w:hAnsi="Arial" w:cs="Arial"/>
+          <w:b/>
+          <w:bCs/>
+          <w:sz w:val="24"/>
+          <w:szCs w:val="24"/>
+        </w:rPr>
+        <w:t xml:space="preserve">= </w:t>
+      </w:r>
+      <w:r>
+        <w:rPr>
+          <w:rFonts w:ascii="Arial" w:hAnsi="Arial" w:cs="Arial"/>
+          <w:sz w:val="24"/>
+          <w:szCs w:val="24"/>
+        </w:rPr>
+        <w:t>Classificação (Pessoa Física ou Jurídica)</w:t>
+      </w:r>
+    </w:p>
+    <w:p>
+      <w:pPr>
+        <w:rPr>
+          <w:rFonts w:ascii="Arial" w:hAnsi="Arial" w:cs="Arial"/>
+          <w:b/>
+          <w:bCs/>
+          <w:sz w:val="24"/>
+          <w:szCs w:val="24"/>
+        </w:rPr>
+      </w:pPr>
+    </w:p>
+    <w:p>
+      <w:pPr>
         <w:rPr>
           <w:rFonts w:ascii="Arial" w:hAnsi="Arial" w:cs="Arial"/>
           <w:b/>
@@ -239,213 +442,8 @@
           <w:sz w:val="28"/>
           <w:szCs w:val="28"/>
         </w:rPr>
-        <w:t>usuario</w:t>
-      </w:r>
-    </w:p>
-    <w:p>
-      <w:pPr>
-        <w:rPr>
-          <w:rFonts w:ascii="Arial" w:hAnsi="Arial" w:cs="Arial"/>
-          <w:sz w:val="24"/>
-          <w:szCs w:val="24"/>
-        </w:rPr>
-      </w:pPr>
-      <w:r>
-        <w:rPr>
-          <w:rFonts w:ascii="Arial" w:hAnsi="Arial" w:cs="Arial"/>
-          <w:b/>
-          <w:bCs/>
-          <w:sz w:val="24"/>
-          <w:szCs w:val="24"/>
-        </w:rPr>
-        <w:t>Id =</w:t>
-      </w:r>
-      <w:r>
-        <w:rPr>
-          <w:rFonts w:ascii="Arial" w:hAnsi="Arial" w:cs="Arial"/>
-          <w:b/>
-          <w:bCs/>
-          <w:sz w:val="24"/>
-          <w:szCs w:val="24"/>
-        </w:rPr>
-        <w:t xml:space="preserve"> </w:t>
-      </w:r>
-      <w:r>
-        <w:rPr>
-          <w:rFonts w:ascii="Arial" w:hAnsi="Arial" w:cs="Arial"/>
-          <w:sz w:val="24"/>
-          <w:szCs w:val="24"/>
-        </w:rPr>
-        <w:t>Identificador da tabela</w:t>
-      </w:r>
-      <w:r>
-        <w:rPr>
-          <w:rFonts w:ascii="Arial" w:hAnsi="Arial" w:cs="Arial"/>
-          <w:sz w:val="24"/>
-          <w:szCs w:val="24"/>
-        </w:rPr>
-        <w:t xml:space="preserve"> usuario</w:t>
-      </w:r>
-      <w:r>
-        <w:rPr>
-          <w:rFonts w:ascii="Arial" w:hAnsi="Arial" w:cs="Arial"/>
-          <w:sz w:val="24"/>
-          <w:szCs w:val="24"/>
-        </w:rPr>
-        <w:t xml:space="preserve"> (Primary Key)</w:t>
-      </w:r>
-    </w:p>
-    <w:p>
-      <w:pPr>
-        <w:rPr>
-          <w:rFonts w:ascii="Arial" w:hAnsi="Arial" w:cs="Arial"/>
-          <w:sz w:val="24"/>
-          <w:szCs w:val="24"/>
-        </w:rPr>
-      </w:pPr>
-      <w:r>
-        <w:rPr>
-          <w:rFonts w:ascii="Arial" w:hAnsi="Arial" w:cs="Arial"/>
-          <w:b/>
-          <w:bCs/>
-          <w:sz w:val="24"/>
-          <w:szCs w:val="24"/>
-        </w:rPr>
-        <w:t>nome_completo</w:t>
-      </w:r>
-      <w:r>
-        <w:rPr>
-          <w:rFonts w:ascii="Arial" w:hAnsi="Arial" w:cs="Arial"/>
-          <w:b/>
-          <w:bCs/>
-          <w:sz w:val="24"/>
-          <w:szCs w:val="24"/>
-        </w:rPr>
-        <w:t xml:space="preserve"> =</w:t>
-      </w:r>
-      <w:r>
-        <w:rPr>
-          <w:rFonts w:ascii="Arial" w:hAnsi="Arial" w:cs="Arial"/>
-          <w:b/>
-          <w:bCs/>
-          <w:sz w:val="24"/>
-          <w:szCs w:val="24"/>
-        </w:rPr>
-        <w:t xml:space="preserve"> </w:t>
-      </w:r>
-      <w:r>
-        <w:rPr>
-          <w:rFonts w:ascii="Arial" w:hAnsi="Arial" w:cs="Arial"/>
-          <w:sz w:val="24"/>
-          <w:szCs w:val="24"/>
-        </w:rPr>
-        <w:t>nome do usuário</w:t>
-      </w:r>
-    </w:p>
-    <w:p>
-      <w:pPr>
-        <w:rPr>
-          <w:rFonts w:ascii="Arial" w:hAnsi="Arial" w:cs="Arial"/>
-          <w:sz w:val="24"/>
-          <w:szCs w:val="24"/>
-        </w:rPr>
-      </w:pPr>
-      <w:r>
-        <w:rPr>
-          <w:rFonts w:ascii="Arial" w:hAnsi="Arial" w:cs="Arial"/>
-          <w:b/>
-          <w:bCs/>
-          <w:sz w:val="24"/>
-          <w:szCs w:val="24"/>
-        </w:rPr>
-        <w:t xml:space="preserve">email = </w:t>
-      </w:r>
-      <w:r>
-        <w:rPr>
-          <w:rFonts w:ascii="Arial" w:hAnsi="Arial" w:cs="Arial"/>
-          <w:sz w:val="24"/>
-          <w:szCs w:val="24"/>
-        </w:rPr>
-        <w:t>email do usuário utilizado para identificação de login</w:t>
-      </w:r>
-    </w:p>
-    <w:p>
-      <w:pPr>
-        <w:rPr>
-          <w:rFonts w:ascii="Arial" w:hAnsi="Arial" w:cs="Arial"/>
-          <w:sz w:val="24"/>
-          <w:szCs w:val="24"/>
-        </w:rPr>
-      </w:pPr>
-      <w:r>
-        <w:rPr>
-          <w:rFonts w:ascii="Arial" w:hAnsi="Arial" w:cs="Arial"/>
-          <w:b/>
-          <w:bCs/>
-          <w:sz w:val="24"/>
-          <w:szCs w:val="24"/>
-        </w:rPr>
-        <w:t xml:space="preserve">senha = </w:t>
-      </w:r>
-      <w:r>
-        <w:rPr>
-          <w:rFonts w:ascii="Arial" w:hAnsi="Arial" w:cs="Arial"/>
-          <w:sz w:val="24"/>
-          <w:szCs w:val="24"/>
-        </w:rPr>
-        <w:t>Senha de acesso do usuário</w:t>
-      </w:r>
-    </w:p>
-    <w:p>
-      <w:pPr>
-        <w:rPr>
-          <w:rFonts w:ascii="Arial" w:hAnsi="Arial" w:cs="Arial"/>
-          <w:sz w:val="24"/>
-          <w:szCs w:val="24"/>
-        </w:rPr>
-      </w:pPr>
-      <w:r>
-        <w:rPr>
-          <w:rFonts w:ascii="Arial" w:hAnsi="Arial" w:cs="Arial"/>
-          <w:b/>
-          <w:bCs/>
-          <w:sz w:val="24"/>
-          <w:szCs w:val="24"/>
-        </w:rPr>
-        <w:t xml:space="preserve">tipo </w:t>
-      </w:r>
-      <w:r>
-        <w:rPr>
-          <w:rFonts w:ascii="Arial" w:hAnsi="Arial" w:cs="Arial"/>
-          <w:b/>
-          <w:bCs/>
-          <w:sz w:val="24"/>
-          <w:szCs w:val="24"/>
-        </w:rPr>
-        <w:t xml:space="preserve">= </w:t>
-      </w:r>
-      <w:r>
-        <w:rPr>
-          <w:rFonts w:ascii="Arial" w:hAnsi="Arial" w:cs="Arial"/>
-          <w:sz w:val="24"/>
-          <w:szCs w:val="24"/>
-        </w:rPr>
-        <w:t>Classificação (Pessoa Física ou Jurídica)</w:t>
-      </w:r>
-    </w:p>
-    <w:p>
-      <w:pPr>
-        <w:rPr>
-          <w:rFonts w:ascii="Arial" w:hAnsi="Arial" w:cs="Arial"/>
-          <w:b/>
-          <w:bCs/>
-          <w:sz w:val="24"/>
-          <w:szCs w:val="24"/>
-        </w:rPr>
-      </w:pPr>
-    </w:p>
-    <w:p>
-      <w:pPr>
+      </w:pPr>
+      <w:r>
         <w:rPr>
           <w:rFonts w:ascii="Arial" w:hAnsi="Arial" w:cs="Arial"/>
           <w:b/>
@@ -453,7 +451,8 @@
           <w:sz w:val="28"/>
           <w:szCs w:val="28"/>
         </w:rPr>
-      </w:pPr>
+        <w:t xml:space="preserve">Tabela </w:t>
+      </w:r>
       <w:r>
         <w:rPr>
           <w:rFonts w:ascii="Arial" w:hAnsi="Arial" w:cs="Arial"/>
@@ -462,16 +461,6 @@
           <w:sz w:val="28"/>
           <w:szCs w:val="28"/>
         </w:rPr>
-        <w:t xml:space="preserve">Tabela </w:t>
-      </w:r>
-      <w:r>
-        <w:rPr>
-          <w:rFonts w:ascii="Arial" w:hAnsi="Arial" w:cs="Arial"/>
-          <w:b/>
-          <w:bCs/>
-          <w:sz w:val="28"/>
-          <w:szCs w:val="28"/>
-        </w:rPr>
         <w:t>postagem</w:t>
       </w:r>
     </w:p>
@@ -526,8 +515,76 @@
           <w:sz w:val="24"/>
           <w:szCs w:val="24"/>
         </w:rPr>
-        <w:t>titulo</w:t>
-      </w:r>
+        <w:t xml:space="preserve">data = </w:t>
+      </w:r>
+      <w:r>
+        <w:rPr>
+          <w:rFonts w:ascii="Arial" w:hAnsi="Arial" w:cs="Arial"/>
+          <w:sz w:val="24"/>
+          <w:szCs w:val="24"/>
+        </w:rPr>
+        <w:t>Data da publicação</w:t>
+      </w:r>
+    </w:p>
+    <w:p>
+      <w:pPr>
+        <w:rPr>
+          <w:rFonts w:ascii="Arial" w:hAnsi="Arial" w:cs="Arial"/>
+          <w:b/>
+          <w:bCs/>
+          <w:sz w:val="24"/>
+          <w:szCs w:val="24"/>
+        </w:rPr>
+      </w:pPr>
+      <w:r>
+        <w:rPr>
+          <w:rFonts w:ascii="Arial" w:hAnsi="Arial" w:cs="Arial"/>
+          <w:b/>
+          <w:bCs/>
+          <w:sz w:val="24"/>
+          <w:szCs w:val="24"/>
+        </w:rPr>
+        <w:t>texto =</w:t>
+      </w:r>
+      <w:r>
+        <w:rPr>
+          <w:rFonts w:ascii="Arial" w:hAnsi="Arial" w:cs="Arial"/>
+          <w:b/>
+          <w:bCs/>
+          <w:sz w:val="24"/>
+          <w:szCs w:val="24"/>
+        </w:rPr>
+        <w:t xml:space="preserve"> </w:t>
+      </w:r>
+      <w:r>
+        <w:rPr>
+          <w:rFonts w:ascii="Arial" w:hAnsi="Arial" w:cs="Arial"/>
+          <w:sz w:val="24"/>
+          <w:szCs w:val="24"/>
+        </w:rPr>
+        <w:t>Texto da postagem discorrida pelo usuário</w:t>
+      </w:r>
+    </w:p>
+    <w:p>
+      <w:pPr>
+        <w:rPr>
+          <w:rFonts w:ascii="Arial" w:hAnsi="Arial" w:cs="Arial"/>
+          <w:sz w:val="24"/>
+          <w:szCs w:val="24"/>
+        </w:rPr>
+      </w:pPr>
+      <w:proofErr w:type="spellStart"/>
+      <w:r>
+        <w:rPr>
+          <w:rFonts w:ascii="Arial" w:hAnsi="Arial" w:cs="Arial"/>
+          <w:b/>
+          <w:bCs/>
+          <w:sz w:val="24"/>
+          <w:szCs w:val="24"/>
+        </w:rPr>
+        <w:t>avaliacao</w:t>
+      </w:r>
+      <w:proofErr w:type="spellEnd"/>
       <w:r>
         <w:rPr>
           <w:rFonts w:ascii="Arial" w:hAnsi="Arial" w:cs="Arial"/>
@@ -544,61 +601,78 @@
           <w:sz w:val="24"/>
           <w:szCs w:val="24"/>
         </w:rPr>
-        <w:t>Título da postagem discorrida pelo usuário</w:t>
-      </w:r>
-    </w:p>
-    <w:p>
-      <w:pPr>
-        <w:rPr>
-          <w:rFonts w:ascii="Arial" w:hAnsi="Arial" w:cs="Arial"/>
-          <w:sz w:val="24"/>
-          <w:szCs w:val="24"/>
-        </w:rPr>
-      </w:pPr>
-      <w:r>
-        <w:rPr>
-          <w:rFonts w:ascii="Arial" w:hAnsi="Arial" w:cs="Arial"/>
-          <w:b/>
-          <w:bCs/>
-          <w:sz w:val="24"/>
-          <w:szCs w:val="24"/>
-        </w:rPr>
-        <w:t xml:space="preserve">data = </w:t>
-      </w:r>
-      <w:r>
-        <w:rPr>
-          <w:rFonts w:ascii="Arial" w:hAnsi="Arial" w:cs="Arial"/>
-          <w:sz w:val="24"/>
-          <w:szCs w:val="24"/>
-        </w:rPr>
-        <w:t>Data da publicação</w:t>
-      </w:r>
-    </w:p>
-    <w:p>
-      <w:pPr>
-        <w:rPr>
-          <w:rFonts w:ascii="Arial" w:hAnsi="Arial" w:cs="Arial"/>
-          <w:b/>
-          <w:bCs/>
-          <w:sz w:val="24"/>
-          <w:szCs w:val="24"/>
-        </w:rPr>
-      </w:pPr>
-      <w:r>
-        <w:rPr>
-          <w:rFonts w:ascii="Arial" w:hAnsi="Arial" w:cs="Arial"/>
-          <w:b/>
-          <w:bCs/>
-          <w:sz w:val="24"/>
-          <w:szCs w:val="24"/>
-        </w:rPr>
-        <w:t>texto =</w:t>
-      </w:r>
-      <w:r>
-        <w:rPr>
-          <w:rFonts w:ascii="Arial" w:hAnsi="Arial" w:cs="Arial"/>
-          <w:b/>
-          <w:bCs/>
+        <w:t>Média de avalições dada pelos</w:t>
+      </w:r>
+      <w:r>
+        <w:rPr>
+          <w:rFonts w:ascii="Arial" w:hAnsi="Arial" w:cs="Arial"/>
+          <w:sz w:val="24"/>
+          <w:szCs w:val="24"/>
+        </w:rPr>
+        <w:t xml:space="preserve"> usuários</w:t>
+      </w:r>
+      <w:r>
+        <w:rPr>
+          <w:rFonts w:ascii="Arial" w:hAnsi="Arial" w:cs="Arial"/>
+          <w:sz w:val="24"/>
+          <w:szCs w:val="24"/>
+        </w:rPr>
+        <w:t xml:space="preserve"> por postagem</w:t>
+      </w:r>
+    </w:p>
+    <w:p>
+      <w:pPr>
+        <w:rPr>
+          <w:rFonts w:ascii="Arial" w:hAnsi="Arial" w:cs="Arial"/>
+          <w:b/>
+          <w:bCs/>
+          <w:sz w:val="24"/>
+          <w:szCs w:val="24"/>
+        </w:rPr>
+      </w:pPr>
+      <w:proofErr w:type="spellStart"/>
+      <w:r>
+        <w:rPr>
+          <w:rFonts w:ascii="Arial" w:hAnsi="Arial" w:cs="Arial"/>
+          <w:b/>
+          <w:bCs/>
+          <w:sz w:val="24"/>
+          <w:szCs w:val="24"/>
+        </w:rPr>
+        <w:t>empresa</w:t>
+      </w:r>
+      <w:r>
+        <w:rPr>
+          <w:rFonts w:ascii="Arial" w:hAnsi="Arial" w:cs="Arial"/>
+          <w:b/>
+          <w:bCs/>
+          <w:sz w:val="24"/>
+          <w:szCs w:val="24"/>
+        </w:rPr>
+        <w:t>_id</w:t>
+      </w:r>
+      <w:proofErr w:type="spellEnd"/>
+      <w:r>
+        <w:rPr>
+          <w:rFonts w:ascii="Arial" w:hAnsi="Arial" w:cs="Arial"/>
+          <w:b/>
+          <w:bCs/>
+          <w:sz w:val="24"/>
+          <w:szCs w:val="24"/>
+        </w:rPr>
+        <w:t xml:space="preserve"> = </w:t>
+      </w:r>
+      <w:r>
+        <w:rPr>
+          <w:rFonts w:ascii="Arial" w:hAnsi="Arial" w:cs="Arial"/>
+          <w:sz w:val="24"/>
+          <w:szCs w:val="24"/>
+        </w:rPr>
+        <w:t>Foreign Key da tabela</w:t>
+      </w:r>
+      <w:r>
+        <w:rPr>
+          <w:rFonts w:ascii="Arial" w:hAnsi="Arial" w:cs="Arial"/>
           <w:sz w:val="24"/>
           <w:szCs w:val="24"/>
         </w:rPr>
@@ -610,105 +684,34 @@
           <w:sz w:val="24"/>
           <w:szCs w:val="24"/>
         </w:rPr>
-        <w:t xml:space="preserve">Texto da postagem </w:t>
-      </w:r>
-      <w:r>
-        <w:rPr>
-          <w:rFonts w:ascii="Arial" w:hAnsi="Arial" w:cs="Arial"/>
-          <w:sz w:val="24"/>
-          <w:szCs w:val="24"/>
-        </w:rPr>
-        <w:t>discorrida pelo usuário</w:t>
-      </w:r>
-    </w:p>
-    <w:p>
-      <w:pPr>
-        <w:rPr>
-          <w:rFonts w:ascii="Arial" w:hAnsi="Arial" w:cs="Arial"/>
-          <w:sz w:val="24"/>
-          <w:szCs w:val="24"/>
-        </w:rPr>
-      </w:pPr>
-      <w:r>
-        <w:rPr>
-          <w:rFonts w:ascii="Arial" w:hAnsi="Arial" w:cs="Arial"/>
-          <w:b/>
-          <w:bCs/>
-          <w:sz w:val="24"/>
-          <w:szCs w:val="24"/>
-        </w:rPr>
-        <w:t xml:space="preserve">curtidas = </w:t>
-      </w:r>
-      <w:r>
-        <w:rPr>
-          <w:rFonts w:ascii="Arial" w:hAnsi="Arial" w:cs="Arial"/>
-          <w:sz w:val="24"/>
-          <w:szCs w:val="24"/>
-        </w:rPr>
-        <w:t>C</w:t>
-      </w:r>
-      <w:r>
-        <w:rPr>
-          <w:rFonts w:ascii="Arial" w:hAnsi="Arial" w:cs="Arial"/>
-          <w:sz w:val="24"/>
-          <w:szCs w:val="24"/>
-        </w:rPr>
-        <w:t>ontador de curtidas dos usuários</w:t>
-      </w:r>
-      <w:r>
-        <w:rPr>
-          <w:rFonts w:ascii="Arial" w:hAnsi="Arial" w:cs="Arial"/>
-          <w:sz w:val="24"/>
-          <w:szCs w:val="24"/>
-        </w:rPr>
-        <w:t xml:space="preserve"> por postagem</w:t>
-      </w:r>
-    </w:p>
-    <w:p>
-      <w:pPr>
-        <w:rPr>
-          <w:rFonts w:ascii="Arial" w:hAnsi="Arial" w:cs="Arial"/>
-          <w:b/>
-          <w:bCs/>
-          <w:sz w:val="24"/>
-          <w:szCs w:val="24"/>
-        </w:rPr>
-      </w:pPr>
-      <w:r>
-        <w:rPr>
-          <w:rFonts w:ascii="Arial" w:hAnsi="Arial" w:cs="Arial"/>
-          <w:b/>
-          <w:bCs/>
-          <w:sz w:val="24"/>
-          <w:szCs w:val="24"/>
-        </w:rPr>
-        <w:t xml:space="preserve">tema_id = </w:t>
-      </w:r>
-      <w:r>
-        <w:rPr>
-          <w:rFonts w:ascii="Arial" w:hAnsi="Arial" w:cs="Arial"/>
-          <w:sz w:val="24"/>
-          <w:szCs w:val="24"/>
-        </w:rPr>
-        <w:t>Foreign Key da tabela</w:t>
-      </w:r>
-      <w:r>
-        <w:rPr>
-          <w:rFonts w:ascii="Arial" w:hAnsi="Arial" w:cs="Arial"/>
-          <w:sz w:val="24"/>
-          <w:szCs w:val="24"/>
-        </w:rPr>
-        <w:t xml:space="preserve"> tema para relacionar </w:t>
-      </w:r>
-    </w:p>
-    <w:p>
-      <w:pPr>
-        <w:rPr>
-          <w:rFonts w:ascii="Arial" w:hAnsi="Arial" w:cs="Arial"/>
-          <w:b/>
-          <w:bCs/>
-          <w:sz w:val="24"/>
-          <w:szCs w:val="24"/>
+        <w:t>empresa</w:t>
+      </w:r>
+      <w:r>
+        <w:rPr>
+          <w:rFonts w:ascii="Arial" w:hAnsi="Arial" w:cs="Arial"/>
+          <w:sz w:val="24"/>
+          <w:szCs w:val="24"/>
+        </w:rPr>
+        <w:t xml:space="preserve"> para relacionar </w:t>
+      </w:r>
+      <w:r>
+        <w:rPr>
+          <w:rFonts w:ascii="Arial" w:hAnsi="Arial" w:cs="Arial"/>
+          <w:sz w:val="24"/>
+          <w:szCs w:val="24"/>
+        </w:rPr>
+        <w:t>com a postagem</w:t>
+      </w:r>
+    </w:p>
+    <w:p>
+      <w:pPr>
+        <w:rPr>
+          <w:rFonts w:ascii="Arial" w:hAnsi="Arial" w:cs="Arial"/>
+          <w:b/>
+          <w:bCs/>
+          <w:sz w:val="24"/>
+          <w:szCs w:val="24"/>
+          <w:u w:val="single"/>
         </w:rPr>
       </w:pPr>
       <w:r>

</xml_diff>